<commit_message>
Committing with VCOV = Hetero in 3rd model (income as dependent var)
</commit_message>
<xml_diff>
--- a/DTC Analysis Draft.docx
+++ b/DTC Analysis Draft.docx
@@ -3962,7 +3962,31 @@
         <w:rPr>
           <w:rStyle w:val="NormalTok"/>
         </w:rPr>
-        <w:t xml:space="preserve">(earnings_model)</w:t>
+        <w:t xml:space="preserve">(earnings_model,</w:t>
+      </w:r>
+      <w:r>
+        <w:rPr>
+          <w:rStyle w:val="AttributeTok"/>
+        </w:rPr>
+        <w:t xml:space="preserve">vcov =</w:t>
+      </w:r>
+      <w:r>
+        <w:rPr>
+          <w:rStyle w:val="NormalTok"/>
+        </w:rPr>
+        <w:t xml:space="preserve"> </w:t>
+      </w:r>
+      <w:r>
+        <w:rPr>
+          <w:rStyle w:val="StringTok"/>
+        </w:rPr>
+        <w:t xml:space="preserve">'hetero'</w:t>
+      </w:r>
+      <w:r>
+        <w:rPr>
+          <w:rStyle w:val="NormalTok"/>
+        </w:rPr>
+        <w:t xml:space="preserve">)</w:t>
       </w:r>
     </w:p>
     <w:p>
@@ -4000,7 +4024,7 @@
         <w:rPr>
           <w:rStyle w:val="VerbatimChar"/>
         </w:rPr>
-        <w:t xml:space="preserve">Constant                              11.44*** (0.0024)</w:t>
+        <w:t xml:space="preserve">Constant                              11.44*** (0.0023)</w:t>
       </w:r>
       <w:r>
         <w:br/>
@@ -4027,52 +4051,52 @@
         <w:rPr>
           <w:rStyle w:val="VerbatimChar"/>
         </w:rPr>
-        <w:t xml:space="preserve">age                                 0.0017*** (3.46e-5)</w:t>
-      </w:r>
-      <w:r>
-        <w:br/>
-      </w:r>
-      <w:r>
-        <w:rPr>
-          <w:rStyle w:val="VerbatimChar"/>
-        </w:rPr>
-        <w:t xml:space="preserve">educ_factorBachelor'sdegreeorhigher  0.3887*** (0.0017)</w:t>
-      </w:r>
-      <w:r>
-        <w:br/>
-      </w:r>
-      <w:r>
-        <w:rPr>
-          <w:rStyle w:val="VerbatimChar"/>
-        </w:rPr>
-        <w:t xml:space="preserve">educ_factorHighschoolgraduate       -0.2130*** (0.0017)</w:t>
-      </w:r>
-      <w:r>
-        <w:br/>
-      </w:r>
-      <w:r>
-        <w:rPr>
-          <w:rStyle w:val="VerbatimChar"/>
-        </w:rPr>
-        <w:t xml:space="preserve">educ_factorNoschooling/Primary      -0.4217*** (0.0118)</w:t>
-      </w:r>
-      <w:r>
-        <w:br/>
-      </w:r>
-      <w:r>
-        <w:rPr>
-          <w:rStyle w:val="VerbatimChar"/>
-        </w:rPr>
-        <w:t xml:space="preserve">educ_factorSomecollege              -0.0504*** (0.0019)</w:t>
-      </w:r>
-      <w:r>
-        <w:br/>
-      </w:r>
-      <w:r>
-        <w:rPr>
-          <w:rStyle w:val="VerbatimChar"/>
-        </w:rPr>
-        <w:t xml:space="preserve">educ_factorSomehighschool           -0.5174*** (0.0076)</w:t>
+        <w:t xml:space="preserve">age                                 0.0017*** (3.58e-5)</w:t>
+      </w:r>
+      <w:r>
+        <w:br/>
+      </w:r>
+      <w:r>
+        <w:rPr>
+          <w:rStyle w:val="VerbatimChar"/>
+        </w:rPr>
+        <w:t xml:space="preserve">educ_factorBachelor'sdegreeorhigher  0.3887*** (0.0016)</w:t>
+      </w:r>
+      <w:r>
+        <w:br/>
+      </w:r>
+      <w:r>
+        <w:rPr>
+          <w:rStyle w:val="VerbatimChar"/>
+        </w:rPr>
+        <w:t xml:space="preserve">educ_factorHighschoolgraduate       -0.2130*** (0.0016)</w:t>
+      </w:r>
+      <w:r>
+        <w:br/>
+      </w:r>
+      <w:r>
+        <w:rPr>
+          <w:rStyle w:val="VerbatimChar"/>
+        </w:rPr>
+        <w:t xml:space="preserve">educ_factorNoschooling/Primary      -0.4217*** (0.0142)</w:t>
+      </w:r>
+      <w:r>
+        <w:br/>
+      </w:r>
+      <w:r>
+        <w:rPr>
+          <w:rStyle w:val="VerbatimChar"/>
+        </w:rPr>
+        <w:t xml:space="preserve">educ_factorSomecollege              -0.0504*** (0.0018)</w:t>
+      </w:r>
+      <w:r>
+        <w:br/>
+      </w:r>
+      <w:r>
+        <w:rPr>
+          <w:rStyle w:val="VerbatimChar"/>
+        </w:rPr>
+        <w:t xml:space="preserve">educ_factorSomehighschool           -0.5174*** (0.0080)</w:t>
       </w:r>
       <w:r>
         <w:br/>
@@ -4090,7 +4114,7 @@
         <w:rPr>
           <w:rStyle w:val="VerbatimChar"/>
         </w:rPr>
-        <w:t xml:space="preserve">S.E. type                                           IID</w:t>
+        <w:t xml:space="preserve">S.E. type                           Heteroskedast.-rob.</w:t>
       </w:r>
       <w:r>
         <w:br/>

</xml_diff>